<commit_message>
Update Preliminary test plan.docx
</commit_message>
<xml_diff>
--- a/Stage 2/Preliminary test plan.docx
+++ b/Stage 2/Preliminary test plan.docx
@@ -55,13 +55,31 @@
               <w:t xml:space="preserve"> Cape T</w:t>
             </w:r>
             <w:r>
-              <w:t xml:space="preserve">own station </w:t>
-            </w:r>
-            <w:r>
-              <w:t>and destination is</w:t>
-            </w:r>
-            <w:r>
-              <w:t xml:space="preserve"> other </w:t>
+              <w:t xml:space="preserve">own </w:t>
+            </w:r>
+            <w:r>
+              <w:t>station,</w:t>
+            </w:r>
+            <w:r>
+              <w:t xml:space="preserve"> </w:t>
+            </w:r>
+            <w:r>
+              <w:t xml:space="preserve">and </w:t>
+            </w:r>
+            <w:r>
+              <w:t xml:space="preserve">the </w:t>
+            </w:r>
+            <w:r>
+              <w:t>destination is</w:t>
+            </w:r>
+            <w:r>
+              <w:t xml:space="preserve"> </w:t>
+            </w:r>
+            <w:r>
+              <w:t xml:space="preserve">the </w:t>
+            </w:r>
+            <w:r>
+              <w:t xml:space="preserve">other </w:t>
             </w:r>
             <w:r>
               <w:t>end of the same line</w:t>
@@ -88,7 +106,13 @@
               <w:t>There will be no</w:t>
             </w:r>
             <w:r>
-              <w:t xml:space="preserve"> need to change train regardless of where you are going.</w:t>
+              <w:t xml:space="preserve"> need to change </w:t>
+            </w:r>
+            <w:r>
+              <w:t xml:space="preserve">the </w:t>
+            </w:r>
+            <w:r>
+              <w:t>train regardless of where you are going.</w:t>
             </w:r>
             <w:r>
               <w:t xml:space="preserve"> </w:t>
@@ -216,10 +240,22 @@
               <w:t>knows that the two stations are on the same line</w:t>
             </w:r>
             <w:r>
-              <w:t xml:space="preserve">, they don’t necessarily have to be on both end of the route, they can be in between or right next to each other. </w:t>
-            </w:r>
-            <w:r>
-              <w:t xml:space="preserve">Not all clients will start from Cape Town therefore it is important to test if the system works for other part of the </w:t>
+              <w:t xml:space="preserve">, they don’t necessarily have to be on both </w:t>
+            </w:r>
+            <w:r>
+              <w:t>ends</w:t>
+            </w:r>
+            <w:r>
+              <w:t xml:space="preserve"> of the route, they can be in between or right next to each other. </w:t>
+            </w:r>
+            <w:r>
+              <w:t xml:space="preserve">Not all clients will start from Cape Town therefore it is important to test if the system works for </w:t>
+            </w:r>
+            <w:r>
+              <w:t>another part</w:t>
+            </w:r>
+            <w:r>
+              <w:t xml:space="preserve"> of the </w:t>
             </w:r>
             <w:r>
               <w:t xml:space="preserve">area. For the output, I am expecting </w:t>
@@ -228,7 +264,13 @@
               <w:t xml:space="preserve">no stops in between because </w:t>
             </w:r>
             <w:r>
-              <w:t>both arrival and destination trains stations are on the same line.</w:t>
+              <w:t xml:space="preserve">both arrival and destination </w:t>
+            </w:r>
+            <w:r>
+              <w:t>train</w:t>
+            </w:r>
+            <w:r>
+              <w:t xml:space="preserve"> stations are on the same line.</w:t>
             </w:r>
             <w:r>
               <w:t xml:space="preserve"> </w:t>
@@ -283,7 +325,7 @@
               <w:t xml:space="preserve">on one line and the destination is on another line. </w:t>
             </w:r>
             <w:r>
-              <w:t xml:space="preserve">I am trying to test that if the system </w:t>
+              <w:t xml:space="preserve">I am trying to test if the system </w:t>
             </w:r>
             <w:r>
               <w:t>can</w:t>
@@ -298,7 +340,13 @@
               <w:t xml:space="preserve"> that will take them to the destination. </w:t>
             </w:r>
             <w:r>
-              <w:t xml:space="preserve">This also test whether the system </w:t>
+              <w:t xml:space="preserve">This also </w:t>
+            </w:r>
+            <w:r>
+              <w:t>tests</w:t>
+            </w:r>
+            <w:r>
+              <w:t xml:space="preserve"> whether the system </w:t>
             </w:r>
             <w:r>
               <w:t>can</w:t>
@@ -313,7 +361,13 @@
               <w:t>1 stop</w:t>
             </w:r>
             <w:r>
-              <w:t xml:space="preserve"> as my output, with the platform numbers, train numbers, time of arrival and time of departure for both trains. The second train’s time of departure must be later than the time of arrival of the first train.</w:t>
+              <w:t xml:space="preserve"> as my output, with the platform numbers, train numbers, time of arrival</w:t>
+            </w:r>
+            <w:r>
+              <w:t>,</w:t>
+            </w:r>
+            <w:r>
+              <w:t xml:space="preserve"> and time of departure for both trains. The second train’s time of departure must be later than the time of arrival of the first train.</w:t>
             </w:r>
           </w:p>
           <w:p/>
@@ -364,7 +418,7 @@
           </w:tcPr>
           <w:p>
             <w:r>
-              <w:t xml:space="preserve">A test where the </w:t>
+              <w:t xml:space="preserve">A test where </w:t>
             </w:r>
             <w:r>
               <w:t xml:space="preserve">one of the </w:t>
@@ -379,10 +433,19 @@
               <w:t>departure station or destination station</w:t>
             </w:r>
             <w:r>
+              <w:t>,</w:t>
+            </w:r>
+            <w:r>
               <w:t xml:space="preserve"> and login details</w:t>
             </w:r>
             <w:r>
-              <w:t xml:space="preserve"> is wrong. The aim of this test is to see that if the system </w:t>
+              <w:t xml:space="preserve"> is wrong. </w:t>
+            </w:r>
+            <w:r>
+              <w:t>This test aims</w:t>
+            </w:r>
+            <w:r>
+              <w:t xml:space="preserve"> to see that if the system </w:t>
             </w:r>
             <w:r>
               <w:t>can</w:t>
@@ -400,7 +463,13 @@
               <w:t>input</w:t>
             </w:r>
             <w:r>
-              <w:t>ted wrong information. This is crucial because</w:t>
+              <w:t xml:space="preserve">ted </w:t>
+            </w:r>
+            <w:r>
+              <w:t xml:space="preserve">the </w:t>
+            </w:r>
+            <w:r>
+              <w:t>wrong information. This is crucial because</w:t>
             </w:r>
             <w:r>
               <w:t xml:space="preserve"> the client might think they have inputted the right </w:t>
@@ -412,14 +481,14 @@
               <w:t>So,</w:t>
             </w:r>
             <w:r>
-              <w:t xml:space="preserve"> if it is the wrong password or wrong </w:t>
-            </w:r>
-            <w:r>
-              <w:t xml:space="preserve">username, the system will have to ask the </w:t>
+              <w:t xml:space="preserve"> if it is the wrong </w:t>
             </w:r>
             <w:r>
               <w:lastRenderedPageBreak/>
-              <w:t>client to redo their username and password</w:t>
+              <w:t xml:space="preserve">password or wrong </w:t>
+            </w:r>
+            <w:r>
+              <w:t>username, the system will have to ask the client to redo their username and password</w:t>
             </w:r>
             <w:r>
               <w:t xml:space="preserve"> or create a new account. If the information regarding the trains </w:t>
@@ -478,10 +547,69 @@
           </w:tcPr>
           <w:p>
             <w:r>
-              <w:t xml:space="preserve">Time to depart </w:t>
+              <w:t>The time</w:t>
+            </w:r>
+            <w:r>
+              <w:t xml:space="preserve"> to depart </w:t>
             </w:r>
             <w:r>
               <w:t>or arrive is not on the same day.</w:t>
+            </w:r>
+          </w:p>
+          <w:p/>
+          <w:p>
+            <w:r>
+              <w:t xml:space="preserve">A test where the departure time is so late that </w:t>
+            </w:r>
+            <w:r>
+              <w:t xml:space="preserve">there are no trains that can satisfy the time that the client </w:t>
+            </w:r>
+            <w:r>
+              <w:t>wants</w:t>
+            </w:r>
+            <w:r>
+              <w:t xml:space="preserve"> to</w:t>
+            </w:r>
+            <w:r>
+              <w:t xml:space="preserve"> leave. This is to test whether the system </w:t>
+            </w:r>
+            <w:r>
+              <w:t>can</w:t>
+            </w:r>
+            <w:r>
+              <w:t xml:space="preserve"> show the client the other possible trains that will leave either earlier during the day or the </w:t>
+            </w:r>
+            <w:r>
+              <w:t>trains that will leave the next day.</w:t>
+            </w:r>
+          </w:p>
+          <w:p/>
+          <w:p>
+            <w:r>
+              <w:t>Input: str (arrival station), str (departure station), time (wanted arrival time) or time (wanted departure time) or/and date (date)</w:t>
+            </w:r>
+          </w:p>
+          <w:p/>
+          <w:p>
+            <w:r>
+              <w:t>Output: str (</w:t>
+            </w:r>
+            <w:r>
+              <w:t xml:space="preserve">message), </w:t>
+            </w:r>
+          </w:p>
+          <w:p>
+            <w:r>
+              <w:t>Recommend</w:t>
+            </w:r>
+            <w:r>
+              <w:t xml:space="preserve"> these to the client</w:t>
+            </w:r>
+            <w:r>
+              <w:t>: int</w:t>
+            </w:r>
+            <w:r>
+              <w:t xml:space="preserve"> (train number), int (platform number), time (actual departure time), time (actual arrival time), int(number of stops)</w:t>
             </w:r>
           </w:p>
         </w:tc>

</xml_diff>